<commit_message>
bug: superdoc webpage misrendered text (SD-1819) (#1988)
* fix: correctly escape HTML entities in styles.xml during export

* fix: test document styles

* fix: only allow valid XML entities in styles.xml

* fix: remove double encoding of HTML entities

* fix: add guard in HTML entity replacement regex

---------

Co-authored-by: Luccas Correa <luccas@superdoc.dev>
</commit_message>
<xml_diff>
--- a/e2e-tests/test-data/basic-documents/sdpr.docx
+++ b/e2e-tests/test-data/basic-documents/sdpr.docx
@@ -1213,9 +1213,9 @@
     <w:next w:val="No List"/>
     <w:pPr/>
   </w:style>
-  <w:style w:type="paragraph" w:styleId="Header &amp;amp;amp; Footer" paragraphProperties="[object Object]">
-    <w:name w:val="Header &amp;amp;amp; Footer"/>
-    <w:next w:val="Header &amp;amp;amp; Footer"/>
+  <w:style w:type="paragraph" w:styleId="Header &amp; Footer" paragraphProperties="[object Object]">
+    <w:name w:val="Header &amp; Footer"/>
+    <w:next w:val="Header &amp; Footer"/>
     <w:pPr>
       <w:keepNext w:val="0"/>
       <w:keepLines w:val="0"/>

</xml_diff>